<commit_message>
Done with athlete cards
</commit_message>
<xml_diff>
--- a/curriculum_etc/Risultati sportivi di Ilaria e obiettivi 2021.docx
+++ b/curriculum_etc/Risultati sportivi di Ilaria e obiettivi 2021.docx
@@ -1,6 +1,6 @@
 
 <file path=word/document.xml><?xml version="1.0" encoding="utf-8"?>
-<w:document xmlns:wpc="http://schemas.microsoft.com/office/word/2010/wordprocessingCanvas" xmlns:cx="http://schemas.microsoft.com/office/drawing/2014/chartex" xmlns:mc="http://schemas.openxmlformats.org/markup-compatibility/2006" xmlns:o="urn:schemas-microsoft-com:office:office" xmlns:r="http://schemas.openxmlformats.org/officeDocument/2006/relationships" xmlns:m="http://schemas.openxmlformats.org/officeDocument/2006/math" xmlns:v="urn:schemas-microsoft-com:vml" xmlns:wp14="http://schemas.microsoft.com/office/word/2010/wordprocessingDrawing" xmlns:wp="http://schemas.openxmlformats.org/drawingml/2006/wordprocessingDrawing" xmlns:w10="urn:schemas-microsoft-com:office:word" xmlns:w="http://schemas.openxmlformats.org/wordprocessingml/2006/main" xmlns:w14="http://schemas.microsoft.com/office/word/2010/wordml" xmlns:w15="http://schemas.microsoft.com/office/word/2012/wordml" xmlns:w16se="http://schemas.microsoft.com/office/word/2015/wordml/symex" xmlns:wpg="http://schemas.microsoft.com/office/word/2010/wordprocessingGroup" xmlns:wpi="http://schemas.microsoft.com/office/word/2010/wordprocessingInk" xmlns:wne="http://schemas.microsoft.com/office/word/2006/wordml" xmlns:wps="http://schemas.microsoft.com/office/word/2010/wordprocessingShape" mc:Ignorable="w14 w15 w16se wp14">
+<w:document xmlns:wpc="http://schemas.microsoft.com/office/word/2010/wordprocessingCanvas" xmlns:cx="http://schemas.microsoft.com/office/drawing/2014/chartex" xmlns:cx1="http://schemas.microsoft.com/office/drawing/2015/9/8/chartex" xmlns:cx2="http://schemas.microsoft.com/office/drawing/2015/10/21/chartex" xmlns:cx3="http://schemas.microsoft.com/office/drawing/2016/5/9/chartex" xmlns:cx4="http://schemas.microsoft.com/office/drawing/2016/5/10/chartex" xmlns:cx5="http://schemas.microsoft.com/office/drawing/2016/5/11/chartex" xmlns:cx6="http://schemas.microsoft.com/office/drawing/2016/5/12/chartex" xmlns:cx7="http://schemas.microsoft.com/office/drawing/2016/5/13/chartex" xmlns:cx8="http://schemas.microsoft.com/office/drawing/2016/5/14/chartex" xmlns:mc="http://schemas.openxmlformats.org/markup-compatibility/2006" xmlns:aink="http://schemas.microsoft.com/office/drawing/2016/ink" xmlns:am3d="http://schemas.microsoft.com/office/drawing/2017/model3d" xmlns:o="urn:schemas-microsoft-com:office:office" xmlns:r="http://schemas.openxmlformats.org/officeDocument/2006/relationships" xmlns:m="http://schemas.openxmlformats.org/officeDocument/2006/math" xmlns:v="urn:schemas-microsoft-com:vml" xmlns:wp14="http://schemas.microsoft.com/office/word/2010/wordprocessingDrawing" xmlns:wp="http://schemas.openxmlformats.org/drawingml/2006/wordprocessingDrawing" xmlns:w10="urn:schemas-microsoft-com:office:word" xmlns:w="http://schemas.openxmlformats.org/wordprocessingml/2006/main" xmlns:w14="http://schemas.microsoft.com/office/word/2010/wordml" xmlns:w15="http://schemas.microsoft.com/office/word/2012/wordml" xmlns:w16cex="http://schemas.microsoft.com/office/word/2018/wordml/cex" xmlns:w16cid="http://schemas.microsoft.com/office/word/2016/wordml/cid" xmlns:w16="http://schemas.microsoft.com/office/word/2018/wordml" xmlns:w16se="http://schemas.microsoft.com/office/word/2015/wordml/symex" xmlns:wpg="http://schemas.microsoft.com/office/word/2010/wordprocessingGroup" xmlns:wpi="http://schemas.microsoft.com/office/word/2010/wordprocessingInk" xmlns:wne="http://schemas.microsoft.com/office/word/2006/wordml" xmlns:wps="http://schemas.microsoft.com/office/word/2010/wordprocessingShape" mc:Ignorable="w14 w15 w16se w16cid w16 w16cex wp14">
   <w:body>
     <w:p>
       <w:pPr>
@@ -53,400 +53,844 @@
       </w:pPr>
       <w:r>
         <w:rPr>
-          <w:sz w:val="28"/>
-          <w:szCs w:val="28"/>
+          <w:noProof/>
+          <w14:textOutline w14:w="0" w14:cap="rnd" w14:cmpd="sng" w14:algn="ctr">
+            <w14:noFill/>
+            <w14:prstDash w14:val="solid"/>
+            <w14:bevel/>
+          </w14:textOutline>
         </w:rPr>
-        <w:t xml:space="preserve">Ilaria </w:t>
-      </w:r>
-      <w:proofErr w:type="spellStart"/>
+        <w:drawing>
+          <wp:anchor distT="0" distB="0" distL="114300" distR="114300" simplePos="0" relativeHeight="251658240" behindDoc="0" locked="0" layoutInCell="1" allowOverlap="1" wp14:anchorId="37B7DEEA" wp14:editId="3BD45B06">
+            <wp:simplePos x="0" y="0"/>
+            <wp:positionH relativeFrom="column">
+              <wp:posOffset>3318921</wp:posOffset>
+            </wp:positionH>
+            <wp:positionV relativeFrom="paragraph">
+              <wp:posOffset>78593</wp:posOffset>
+            </wp:positionV>
+            <wp:extent cx="2775465" cy="1843014"/>
+            <wp:effectExtent l="0" t="0" r="6350" b="0"/>
+            <wp:wrapSquare wrapText="bothSides"/>
+            <wp:docPr id="1" name="Picture 1" descr="A picture containing tree, outdoor, person, young&#10;&#10;Description automatically generated"/>
+            <wp:cNvGraphicFramePr>
+              <a:graphicFrameLocks xmlns:a="http://schemas.openxmlformats.org/drawingml/2006/main" noChangeAspect="1"/>
+            </wp:cNvGraphicFramePr>
+            <a:graphic xmlns:a="http://schemas.openxmlformats.org/drawingml/2006/main">
+              <a:graphicData uri="http://schemas.openxmlformats.org/drawingml/2006/picture">
+                <pic:pic xmlns:pic="http://schemas.openxmlformats.org/drawingml/2006/picture">
+                  <pic:nvPicPr>
+                    <pic:cNvPr id="1" name="Picture 1" descr="A picture containing tree, outdoor, person, young&#10;&#10;Description automatically generated"/>
+                    <pic:cNvPicPr/>
+                  </pic:nvPicPr>
+                  <pic:blipFill>
+                    <a:blip r:embed="rId6" cstate="print">
+                      <a:extLst>
+                        <a:ext uri="{28A0092B-C50C-407E-A947-70E740481C1C}">
+                          <a14:useLocalDpi xmlns:a14="http://schemas.microsoft.com/office/drawing/2010/main" val="0"/>
+                        </a:ext>
+                      </a:extLst>
+                    </a:blip>
+                    <a:stretch>
+                      <a:fillRect/>
+                    </a:stretch>
+                  </pic:blipFill>
+                  <pic:spPr>
+                    <a:xfrm>
+                      <a:off x="0" y="0"/>
+                      <a:ext cx="2775465" cy="1843014"/>
+                    </a:xfrm>
+                    <a:prstGeom prst="rect">
+                      <a:avLst/>
+                    </a:prstGeom>
+                  </pic:spPr>
+                </pic:pic>
+              </a:graphicData>
+            </a:graphic>
+            <wp14:sizeRelH relativeFrom="page">
+              <wp14:pctWidth>0</wp14:pctWidth>
+            </wp14:sizeRelH>
+            <wp14:sizeRelV relativeFrom="page">
+              <wp14:pctHeight>0</wp14:pctHeight>
+            </wp14:sizeRelV>
+          </wp:anchor>
+        </w:drawing>
+      </w:r>
       <w:r>
         <w:rPr>
           <w:sz w:val="28"/>
           <w:szCs w:val="28"/>
         </w:rPr>
-        <w:t>Arini</w:t>
+        <w:t>Ilaria Arini</w:t>
+      </w:r>
+    </w:p>
+    <w:p>
+      <w:pPr>
+        <w:pStyle w:val="Corpo"/>
+      </w:pPr>
+      <w:r>
+        <w:t>Bellinzona (TI) CH</w:t>
+      </w:r>
+    </w:p>
+    <w:p>
+      <w:pPr>
+        <w:pStyle w:val="Corpo"/>
+      </w:pPr>
+      <w:r>
+        <w:t>10.12.1996</w:t>
+      </w:r>
+    </w:p>
+    <w:p>
+      <w:pPr>
+        <w:pStyle w:val="Corpo"/>
+      </w:pPr>
+    </w:p>
+    <w:p>
+      <w:pPr>
+        <w:pStyle w:val="Corpo"/>
+      </w:pPr>
+    </w:p>
+    <w:p>
+      <w:pPr>
+        <w:pStyle w:val="Corpo"/>
+      </w:pPr>
+    </w:p>
+    <w:p>
+      <w:pPr>
+        <w:pStyle w:val="Corpo"/>
+      </w:pPr>
+    </w:p>
+    <w:p>
+      <w:pPr>
+        <w:pStyle w:val="Corpo"/>
+      </w:pPr>
+    </w:p>
+    <w:p>
+      <w:pPr>
+        <w:pStyle w:val="Corpo"/>
+      </w:pPr>
+    </w:p>
+    <w:p>
+      <w:pPr>
+        <w:pStyle w:val="Corpo"/>
+      </w:pPr>
+    </w:p>
+    <w:p>
+      <w:pPr>
+        <w:pStyle w:val="Corpo"/>
+      </w:pPr>
+    </w:p>
+    <w:p>
+      <w:pPr>
+        <w:pStyle w:val="Corpo"/>
+      </w:pPr>
+    </w:p>
+    <w:p>
+      <w:pPr>
+        <w:pStyle w:val="Corpo"/>
+      </w:pPr>
+      <w:r>
+        <w:t>PB atletica</w:t>
+      </w:r>
+    </w:p>
+    <w:p>
+      <w:pPr>
+        <w:pStyle w:val="Corpo"/>
+      </w:pPr>
+    </w:p>
+    <w:p>
+      <w:pPr>
+        <w:pStyle w:val="Corpo"/>
+      </w:pPr>
+      <w:r>
+        <w:tab/>
+        <w:t>400m</w:t>
+      </w:r>
+      <w:r>
+        <w:tab/>
+      </w:r>
+      <w:r>
+        <w:tab/>
+      </w:r>
+      <w:r>
+        <w:tab/>
+      </w:r>
+      <w:r>
+        <w:tab/>
+      </w:r>
+      <w:r>
+        <w:tab/>
+      </w:r>
+      <w:r>
+        <w:tab/>
+      </w:r>
+      <w:r>
+        <w:tab/>
+      </w:r>
+      <w:r>
+        <w:tab/>
+      </w:r>
+      <w:r>
+        <w:tab/>
+        <w:t>60’’21</w:t>
+      </w:r>
+    </w:p>
+    <w:p>
+      <w:pPr>
+        <w:pStyle w:val="Corpo"/>
+      </w:pPr>
+      <w:r>
+        <w:tab/>
+        <w:t>600m</w:t>
+      </w:r>
+      <w:r>
+        <w:tab/>
+      </w:r>
+      <w:r>
+        <w:tab/>
+      </w:r>
+      <w:r>
+        <w:tab/>
+      </w:r>
+      <w:r>
+        <w:tab/>
+      </w:r>
+      <w:r>
+        <w:tab/>
+      </w:r>
+      <w:r>
+        <w:tab/>
+      </w:r>
+      <w:r>
+        <w:tab/>
+      </w:r>
+      <w:r>
+        <w:tab/>
+      </w:r>
+      <w:r>
+        <w:tab/>
+        <w:t>1’38”42</w:t>
+      </w:r>
+    </w:p>
+    <w:p>
+      <w:pPr>
+        <w:pStyle w:val="Corpo"/>
+      </w:pPr>
+      <w:r>
+        <w:tab/>
+        <w:t>800m</w:t>
+      </w:r>
+      <w:r>
+        <w:tab/>
+      </w:r>
+      <w:r>
+        <w:tab/>
+      </w:r>
+      <w:r>
+        <w:tab/>
+      </w:r>
+      <w:r>
+        <w:tab/>
+      </w:r>
+      <w:r>
+        <w:tab/>
+      </w:r>
+      <w:r>
+        <w:tab/>
+      </w:r>
+      <w:r>
+        <w:tab/>
+      </w:r>
+      <w:r>
+        <w:tab/>
+      </w:r>
+      <w:r>
+        <w:tab/>
+        <w:t>2’15”77</w:t>
+      </w:r>
+    </w:p>
+    <w:p>
+      <w:pPr>
+        <w:pStyle w:val="Corpo"/>
+      </w:pPr>
+      <w:r>
+        <w:tab/>
+        <w:t>1000m</w:t>
+      </w:r>
+      <w:r>
+        <w:tab/>
+      </w:r>
+      <w:r>
+        <w:tab/>
+      </w:r>
+      <w:r>
+        <w:tab/>
+      </w:r>
+      <w:r>
+        <w:tab/>
+      </w:r>
+      <w:r>
+        <w:tab/>
+      </w:r>
+      <w:r>
+        <w:tab/>
+      </w:r>
+      <w:r>
+        <w:tab/>
+      </w:r>
+      <w:r>
+        <w:tab/>
+      </w:r>
+      <w:r>
+        <w:tab/>
+        <w:t>3’00’’02</w:t>
+      </w:r>
+    </w:p>
+    <w:p>
+      <w:pPr>
+        <w:pStyle w:val="Corpo"/>
+      </w:pPr>
+      <w:r>
+        <w:tab/>
+        <w:t>1500m</w:t>
+      </w:r>
+      <w:r>
+        <w:tab/>
+      </w:r>
+      <w:r>
+        <w:tab/>
+      </w:r>
+      <w:r>
+        <w:tab/>
+      </w:r>
+      <w:r>
+        <w:tab/>
+      </w:r>
+      <w:r>
+        <w:tab/>
+      </w:r>
+      <w:r>
+        <w:tab/>
+      </w:r>
+      <w:r>
+        <w:tab/>
+      </w:r>
+      <w:r>
+        <w:tab/>
+      </w:r>
+      <w:r>
+        <w:tab/>
+        <w:t>4’51”</w:t>
+      </w:r>
+    </w:p>
+    <w:p>
+      <w:pPr>
+        <w:pStyle w:val="Corpo"/>
+      </w:pPr>
+      <w:r>
+        <w:tab/>
+        <w:t>Miglio</w:t>
+      </w:r>
+      <w:r>
+        <w:tab/>
+      </w:r>
+      <w:r>
+        <w:tab/>
+      </w:r>
+      <w:r>
+        <w:tab/>
+      </w:r>
+      <w:r>
+        <w:tab/>
+      </w:r>
+      <w:r>
+        <w:tab/>
+      </w:r>
+      <w:r>
+        <w:tab/>
+      </w:r>
+      <w:r>
+        <w:tab/>
+      </w:r>
+      <w:r>
+        <w:tab/>
+      </w:r>
+      <w:r>
+        <w:tab/>
+        <w:t>5’16”</w:t>
+      </w:r>
+    </w:p>
+    <w:p>
+      <w:pPr>
+        <w:pStyle w:val="Corpo"/>
+      </w:pPr>
+    </w:p>
+    <w:p>
+      <w:pPr>
+        <w:pStyle w:val="Corpo"/>
+      </w:pPr>
+    </w:p>
+    <w:p>
+      <w:pPr>
+        <w:pStyle w:val="Corpo"/>
+      </w:pPr>
+    </w:p>
+    <w:p>
+      <w:pPr>
+        <w:pStyle w:val="Corpo"/>
+      </w:pPr>
+      <w:r>
+        <w:t>2014</w:t>
+      </w:r>
+    </w:p>
+    <w:p>
+      <w:pPr>
+        <w:pStyle w:val="Corpo"/>
+      </w:pPr>
+    </w:p>
+    <w:p>
+      <w:pPr>
+        <w:pStyle w:val="Corpo"/>
+      </w:pPr>
+      <w:r>
+        <w:tab/>
+        <w:t>Campionati Ticinesi assoluti 800m</w:t>
+      </w:r>
+      <w:r>
+        <w:tab/>
+      </w:r>
+      <w:r>
+        <w:tab/>
+      </w:r>
+      <w:r>
+        <w:tab/>
+      </w:r>
+      <w:r>
+        <w:tab/>
+      </w:r>
+      <w:r>
+        <w:tab/>
+        <w:t>2°</w:t>
+      </w:r>
+    </w:p>
+    <w:p>
+      <w:pPr>
+        <w:pStyle w:val="Corpo"/>
+      </w:pPr>
+      <w:r>
+        <w:tab/>
+        <w:t>Campionati Svizzeri U20 800m</w:t>
+      </w:r>
+      <w:r>
+        <w:tab/>
+      </w:r>
+      <w:r>
+        <w:tab/>
+      </w:r>
+      <w:r>
+        <w:tab/>
+      </w:r>
+      <w:r>
+        <w:tab/>
+      </w:r>
+      <w:r>
+        <w:tab/>
+        <w:t>8°</w:t>
+      </w:r>
+    </w:p>
+    <w:p>
+      <w:pPr>
+        <w:pStyle w:val="Corpo"/>
+      </w:pPr>
+    </w:p>
+    <w:p>
+      <w:pPr>
+        <w:pStyle w:val="Corpo"/>
+      </w:pPr>
+    </w:p>
+    <w:p>
+      <w:pPr>
+        <w:pStyle w:val="Corpo"/>
+      </w:pPr>
+    </w:p>
+    <w:p>
+      <w:pPr>
+        <w:pStyle w:val="Corpo"/>
+      </w:pPr>
+      <w:r>
+        <w:t>2016</w:t>
+      </w:r>
+    </w:p>
+    <w:p>
+      <w:pPr>
+        <w:pStyle w:val="Corpo"/>
+      </w:pPr>
+    </w:p>
+    <w:p>
+      <w:pPr>
+        <w:pStyle w:val="Corpo"/>
+      </w:pPr>
+      <w:r>
+        <w:tab/>
+        <w:t>Campionati Ticinesi assoluti 800m</w:t>
+      </w:r>
+      <w:r>
+        <w:tab/>
+      </w:r>
+      <w:r>
+        <w:tab/>
+      </w:r>
+      <w:r>
+        <w:tab/>
+      </w:r>
+      <w:r>
+        <w:tab/>
+      </w:r>
+      <w:r>
+        <w:tab/>
+        <w:t>3°</w:t>
+      </w:r>
+    </w:p>
+    <w:p>
+      <w:pPr>
+        <w:pStyle w:val="Corpo"/>
+      </w:pPr>
+    </w:p>
+    <w:p>
+      <w:pPr>
+        <w:pStyle w:val="Corpo"/>
+      </w:pPr>
+    </w:p>
+    <w:p>
+      <w:pPr>
+        <w:pStyle w:val="Corpo"/>
+      </w:pPr>
+    </w:p>
+    <w:p>
+      <w:pPr>
+        <w:pStyle w:val="Corpo"/>
+      </w:pPr>
+      <w:r>
+        <w:t>2017</w:t>
+      </w:r>
+    </w:p>
+    <w:p>
+      <w:pPr>
+        <w:pStyle w:val="Corpo"/>
+      </w:pPr>
+    </w:p>
+    <w:p>
+      <w:pPr>
+        <w:pStyle w:val="Corpo"/>
+      </w:pPr>
+      <w:r>
+        <w:tab/>
+        <w:t>Campionati Svizzeri U23 800m</w:t>
+      </w:r>
+      <w:r>
+        <w:tab/>
+      </w:r>
+      <w:r>
+        <w:tab/>
+      </w:r>
+      <w:r>
+        <w:tab/>
+      </w:r>
+      <w:r>
+        <w:tab/>
+      </w:r>
+      <w:r>
+        <w:tab/>
+        <w:t>6°</w:t>
+      </w:r>
+    </w:p>
+    <w:p>
+      <w:pPr>
+        <w:pStyle w:val="Corpo"/>
+      </w:pPr>
+    </w:p>
+    <w:p>
+      <w:pPr>
+        <w:pStyle w:val="Corpo"/>
+      </w:pPr>
+    </w:p>
+    <w:p>
+      <w:pPr>
+        <w:pStyle w:val="Corpo"/>
+      </w:pPr>
+    </w:p>
+    <w:p>
+      <w:pPr>
+        <w:pStyle w:val="Corpo"/>
+      </w:pPr>
+      <w:r>
+        <w:t>2018</w:t>
+      </w:r>
+    </w:p>
+    <w:p>
+      <w:pPr>
+        <w:pStyle w:val="Corpo"/>
+      </w:pPr>
+    </w:p>
+    <w:p>
+      <w:pPr>
+        <w:pStyle w:val="Corpo"/>
+      </w:pPr>
+      <w:r>
+        <w:tab/>
+        <w:t>Campionati Ticinesi assoluti 400m</w:t>
+      </w:r>
+      <w:r>
+        <w:tab/>
+      </w:r>
+      <w:r>
+        <w:tab/>
+      </w:r>
+      <w:r>
+        <w:tab/>
+      </w:r>
+      <w:r>
+        <w:tab/>
+      </w:r>
+      <w:r>
+        <w:tab/>
+        <w:t>2°</w:t>
+      </w:r>
+    </w:p>
+    <w:p>
+      <w:pPr>
+        <w:pStyle w:val="Corpo"/>
+      </w:pPr>
+    </w:p>
+    <w:p>
+      <w:pPr>
+        <w:pStyle w:val="Corpo"/>
+      </w:pPr>
+    </w:p>
+    <w:p>
+      <w:pPr>
+        <w:pStyle w:val="Corpo"/>
+      </w:pPr>
+    </w:p>
+    <w:p>
+      <w:pPr>
+        <w:pStyle w:val="Corpo"/>
+      </w:pPr>
+      <w:r>
+        <w:t>2019</w:t>
+      </w:r>
+    </w:p>
+    <w:p>
+      <w:pPr>
+        <w:pStyle w:val="Corpo"/>
+      </w:pPr>
+    </w:p>
+    <w:p>
+      <w:pPr>
+        <w:pStyle w:val="Corpo"/>
+      </w:pPr>
+      <w:r>
+        <w:tab/>
+        <w:t>Maratona del montanaro Cari</w:t>
+      </w:r>
+      <w:r>
+        <w:tab/>
+      </w:r>
+      <w:r>
+        <w:tab/>
+      </w:r>
+      <w:r>
+        <w:tab/>
+      </w:r>
+      <w:r>
+        <w:tab/>
+      </w:r>
+      <w:r>
+        <w:tab/>
+        <w:t>1°</w:t>
+      </w:r>
+    </w:p>
+    <w:p>
+      <w:pPr>
+        <w:pStyle w:val="Corpo"/>
+      </w:pPr>
+      <w:r>
+        <w:lastRenderedPageBreak/>
+        <w:tab/>
+        <w:t>Campionati Ticinesi 800m</w:t>
+      </w:r>
+      <w:r>
+        <w:tab/>
+      </w:r>
+      <w:r>
+        <w:tab/>
+      </w:r>
+      <w:r>
+        <w:tab/>
+      </w:r>
+      <w:r>
+        <w:tab/>
+      </w:r>
+      <w:r>
+        <w:tab/>
+      </w:r>
+      <w:r>
+        <w:tab/>
+        <w:t>3°</w:t>
+      </w:r>
+    </w:p>
+    <w:p>
+      <w:pPr>
+        <w:pStyle w:val="Corpo"/>
+      </w:pPr>
+      <w:r>
+        <w:tab/>
+      </w:r>
+      <w:r>
+        <w:t>Partecipazione meeting internazionale CITIUS Berna 800m</w:t>
+      </w:r>
+    </w:p>
+    <w:p>
+      <w:pPr>
+        <w:pStyle w:val="Corpo"/>
+      </w:pPr>
+      <w:r>
+        <w:tab/>
+        <w:t>Partecipazione campionati svizzeri assoluti 800m</w:t>
+      </w:r>
+    </w:p>
+    <w:p>
+      <w:pPr>
+        <w:pStyle w:val="Corpo"/>
+      </w:pPr>
+      <w:r>
+        <w:tab/>
+      </w:r>
+    </w:p>
+    <w:p>
+      <w:pPr>
+        <w:pStyle w:val="Corpo"/>
+      </w:pPr>
+      <w:r>
+        <w:tab/>
+      </w:r>
+    </w:p>
+    <w:p>
+      <w:pPr>
+        <w:pStyle w:val="Corpo"/>
+      </w:pPr>
+    </w:p>
+    <w:p>
+      <w:pPr>
+        <w:pStyle w:val="Corpo"/>
+      </w:pPr>
+      <w:r>
+        <w:t>2020</w:t>
+      </w:r>
+    </w:p>
+    <w:p>
+      <w:pPr>
+        <w:pStyle w:val="Corpo"/>
+      </w:pPr>
+    </w:p>
+    <w:p>
+      <w:pPr>
+        <w:pStyle w:val="Corpo"/>
+      </w:pPr>
+      <w:r>
+        <w:tab/>
+        <w:t xml:space="preserve">Maratona del Montanaro a </w:t>
+      </w:r>
+      <w:proofErr w:type="spellStart"/>
+      <w:r>
+        <w:t>Car</w:t>
+      </w:r>
+      <w:r>
+        <w:t>ì</w:t>
       </w:r>
       <w:proofErr w:type="spellEnd"/>
-    </w:p>
-    <w:p>
-      <w:pPr>
-        <w:pStyle w:val="Corpo"/>
-      </w:pPr>
-      <w:r>
-        <w:t>Bellinzona (TI) CH</w:t>
-      </w:r>
-    </w:p>
-    <w:p>
-      <w:pPr>
-        <w:pStyle w:val="Corpo"/>
-      </w:pPr>
-      <w:r>
-        <w:t>10.12.1996</w:t>
-      </w:r>
-      <w:bookmarkStart w:id="0" w:name="_GoBack"/>
-      <w:bookmarkEnd w:id="0"/>
-    </w:p>
-    <w:p>
-      <w:pPr>
-        <w:pStyle w:val="Corpo"/>
-      </w:pPr>
-    </w:p>
-    <w:p>
-      <w:pPr>
-        <w:pStyle w:val="Corpo"/>
-      </w:pPr>
-    </w:p>
-    <w:p>
-      <w:pPr>
-        <w:pStyle w:val="Corpo"/>
-      </w:pPr>
-    </w:p>
-    <w:p>
-      <w:pPr>
-        <w:pStyle w:val="Corpo"/>
-      </w:pPr>
-    </w:p>
-    <w:p>
-      <w:pPr>
-        <w:pStyle w:val="Corpo"/>
-      </w:pPr>
-    </w:p>
-    <w:p>
-      <w:pPr>
-        <w:pStyle w:val="Corpo"/>
-      </w:pPr>
-    </w:p>
-    <w:p>
-      <w:pPr>
-        <w:pStyle w:val="Corpo"/>
-      </w:pPr>
-    </w:p>
-    <w:p>
-      <w:pPr>
-        <w:pStyle w:val="Corpo"/>
-      </w:pPr>
-    </w:p>
-    <w:p>
-      <w:pPr>
-        <w:pStyle w:val="Corpo"/>
-      </w:pPr>
-    </w:p>
-    <w:p>
-      <w:pPr>
-        <w:pStyle w:val="Corpo"/>
-      </w:pPr>
-      <w:r>
-        <w:t>PB atletica</w:t>
-      </w:r>
-    </w:p>
-    <w:p>
-      <w:pPr>
-        <w:pStyle w:val="Corpo"/>
-      </w:pPr>
-    </w:p>
-    <w:p>
-      <w:pPr>
-        <w:pStyle w:val="Corpo"/>
-      </w:pPr>
-      <w:r>
-        <w:tab/>
-        <w:t>400m</w:t>
-      </w:r>
-      <w:r>
-        <w:tab/>
-      </w:r>
-      <w:r>
-        <w:tab/>
-      </w:r>
-      <w:r>
-        <w:tab/>
-      </w:r>
-      <w:r>
-        <w:tab/>
-      </w:r>
-      <w:r>
-        <w:tab/>
-      </w:r>
-      <w:r>
-        <w:tab/>
-      </w:r>
-      <w:r>
-        <w:tab/>
-      </w:r>
-      <w:r>
-        <w:tab/>
-      </w:r>
-      <w:r>
-        <w:tab/>
-        <w:t>60”21</w:t>
-      </w:r>
-    </w:p>
-    <w:p>
-      <w:pPr>
-        <w:pStyle w:val="Corpo"/>
-      </w:pPr>
-      <w:r>
-        <w:tab/>
-        <w:t>600m</w:t>
-      </w:r>
-      <w:r>
-        <w:tab/>
-      </w:r>
-      <w:r>
-        <w:tab/>
-      </w:r>
-      <w:r>
-        <w:tab/>
-      </w:r>
-      <w:r>
-        <w:tab/>
-      </w:r>
-      <w:r>
-        <w:tab/>
-      </w:r>
-      <w:r>
-        <w:tab/>
-      </w:r>
-      <w:r>
-        <w:tab/>
-      </w:r>
-      <w:r>
-        <w:tab/>
-      </w:r>
-      <w:r>
-        <w:tab/>
-        <w:t>1’38”42</w:t>
-      </w:r>
-    </w:p>
-    <w:p>
-      <w:pPr>
-        <w:pStyle w:val="Corpo"/>
-      </w:pPr>
-      <w:r>
-        <w:tab/>
-        <w:t>800m</w:t>
-      </w:r>
-      <w:r>
-        <w:tab/>
-      </w:r>
-      <w:r>
-        <w:tab/>
-      </w:r>
-      <w:r>
-        <w:tab/>
-      </w:r>
-      <w:r>
-        <w:tab/>
-      </w:r>
-      <w:r>
-        <w:tab/>
-      </w:r>
-      <w:r>
-        <w:tab/>
-      </w:r>
-      <w:r>
-        <w:tab/>
-      </w:r>
-      <w:r>
-        <w:tab/>
-      </w:r>
-      <w:r>
-        <w:tab/>
-        <w:t>2’15”77</w:t>
-      </w:r>
-    </w:p>
-    <w:p>
-      <w:pPr>
-        <w:pStyle w:val="Corpo"/>
-      </w:pPr>
-      <w:r>
-        <w:tab/>
-        <w:t>1500m</w:t>
-      </w:r>
-      <w:r>
-        <w:tab/>
-      </w:r>
-      <w:r>
-        <w:tab/>
-      </w:r>
-      <w:r>
-        <w:tab/>
-      </w:r>
-      <w:r>
-        <w:tab/>
-      </w:r>
-      <w:r>
-        <w:tab/>
-      </w:r>
-      <w:r>
-        <w:tab/>
-      </w:r>
-      <w:r>
-        <w:tab/>
-      </w:r>
-      <w:r>
-        <w:tab/>
-      </w:r>
-      <w:r>
-        <w:tab/>
-        <w:t>4’51”</w:t>
-      </w:r>
-    </w:p>
-    <w:p>
-      <w:pPr>
-        <w:pStyle w:val="Corpo"/>
-      </w:pPr>
-      <w:r>
-        <w:tab/>
-        <w:t>Miglio</w:t>
-      </w:r>
-      <w:r>
-        <w:tab/>
-      </w:r>
-      <w:r>
-        <w:tab/>
-      </w:r>
-      <w:r>
-        <w:tab/>
-      </w:r>
-      <w:r>
-        <w:tab/>
-      </w:r>
-      <w:r>
-        <w:tab/>
-      </w:r>
-      <w:r>
-        <w:tab/>
-      </w:r>
-      <w:r>
-        <w:tab/>
-      </w:r>
-      <w:r>
-        <w:tab/>
-      </w:r>
-      <w:r>
-        <w:tab/>
-        <w:t>5’16”</w:t>
-      </w:r>
-    </w:p>
-    <w:p>
-      <w:pPr>
-        <w:pStyle w:val="Corpo"/>
-      </w:pPr>
-    </w:p>
-    <w:p>
-      <w:pPr>
-        <w:pStyle w:val="Corpo"/>
-      </w:pPr>
-    </w:p>
-    <w:p>
-      <w:pPr>
-        <w:pStyle w:val="Corpo"/>
-      </w:pPr>
-    </w:p>
-    <w:p>
-      <w:pPr>
-        <w:pStyle w:val="Corpo"/>
-      </w:pPr>
-      <w:r>
-        <w:t>2014</w:t>
-      </w:r>
-    </w:p>
-    <w:p>
-      <w:pPr>
-        <w:pStyle w:val="Corpo"/>
-      </w:pPr>
-    </w:p>
-    <w:p>
-      <w:pPr>
-        <w:pStyle w:val="Corpo"/>
-      </w:pPr>
-      <w:r>
-        <w:tab/>
-        <w:t>Campionati Ticinesi assoluti 800m</w:t>
-      </w:r>
-      <w:r>
-        <w:tab/>
-      </w:r>
-      <w:r>
-        <w:tab/>
-      </w:r>
-      <w:r>
-        <w:tab/>
-      </w:r>
-      <w:r>
-        <w:tab/>
-      </w:r>
-      <w:r>
-        <w:tab/>
-        <w:t>2°</w:t>
-      </w:r>
-    </w:p>
-    <w:p>
-      <w:pPr>
-        <w:pStyle w:val="Corpo"/>
-      </w:pPr>
-      <w:r>
-        <w:tab/>
-        <w:t>Campionati Svizzeri U20 800m</w:t>
-      </w:r>
-      <w:r>
-        <w:tab/>
-      </w:r>
-      <w:r>
-        <w:tab/>
-      </w:r>
-      <w:r>
-        <w:tab/>
-      </w:r>
-      <w:r>
-        <w:tab/>
-      </w:r>
-      <w:r>
-        <w:tab/>
-      </w:r>
-      <w:r>
-        <w:tab/>
-      </w:r>
-      <w:r>
-        <w:t>8°</w:t>
-      </w:r>
-    </w:p>
-    <w:p>
-      <w:pPr>
-        <w:pStyle w:val="Corpo"/>
-      </w:pPr>
-    </w:p>
-    <w:p>
-      <w:pPr>
-        <w:pStyle w:val="Corpo"/>
-      </w:pPr>
-    </w:p>
-    <w:p>
-      <w:pPr>
-        <w:pStyle w:val="Corpo"/>
-      </w:pPr>
-    </w:p>
-    <w:p>
-      <w:pPr>
-        <w:pStyle w:val="Corpo"/>
-      </w:pPr>
-      <w:r>
-        <w:t>2016</w:t>
-      </w:r>
-    </w:p>
-    <w:p>
-      <w:pPr>
-        <w:pStyle w:val="Corpo"/>
-      </w:pPr>
-    </w:p>
-    <w:p>
-      <w:pPr>
-        <w:pStyle w:val="Corpo"/>
-      </w:pPr>
-      <w:r>
-        <w:tab/>
-        <w:t>Campionati Ticinesi assoluti 800m</w:t>
+      <w:r>
+        <w:tab/>
+      </w:r>
+      <w:r>
+        <w:tab/>
+      </w:r>
+      <w:r>
+        <w:tab/>
+      </w:r>
+      <w:r>
+        <w:tab/>
+      </w:r>
+      <w:r>
+        <w:tab/>
+      </w:r>
+      <w:r>
+        <w:t>1°</w:t>
+      </w:r>
+    </w:p>
+    <w:p>
+      <w:pPr>
+        <w:pStyle w:val="Corpo"/>
+      </w:pPr>
+      <w:r>
+        <w:tab/>
+      </w:r>
+      <w:proofErr w:type="spellStart"/>
+      <w:r>
+        <w:t>Engadiner</w:t>
+      </w:r>
+      <w:proofErr w:type="spellEnd"/>
+      <w:r>
+        <w:t xml:space="preserve"> </w:t>
+      </w:r>
+      <w:proofErr w:type="spellStart"/>
+      <w:r>
+        <w:t>Sommerlauf</w:t>
+      </w:r>
+      <w:proofErr w:type="spellEnd"/>
+      <w:r>
+        <w:t xml:space="preserve"> Vertical</w:t>
+      </w:r>
+      <w:r>
+        <w:tab/>
+      </w:r>
+      <w:r>
+        <w:tab/>
+      </w:r>
+      <w:r>
+        <w:tab/>
+      </w:r>
+      <w:r>
+        <w:tab/>
+      </w:r>
+      <w:r>
+        <w:tab/>
+        <w:t>11°</w:t>
+      </w:r>
+      <w:r>
+        <w:tab/>
+      </w:r>
+    </w:p>
+    <w:p>
+      <w:pPr>
+        <w:pStyle w:val="Corpo"/>
+      </w:pPr>
+      <w:r>
+        <w:tab/>
+      </w:r>
+      <w:proofErr w:type="spellStart"/>
+      <w:r>
+        <w:t>Rampigada</w:t>
+      </w:r>
+      <w:proofErr w:type="spellEnd"/>
+      <w:r>
+        <w:t xml:space="preserve"> Vertical</w:t>
+      </w:r>
+      <w:r>
+        <w:tab/>
+      </w:r>
+      <w:r>
+        <w:tab/>
       </w:r>
       <w:r>
         <w:tab/>
@@ -469,173 +913,6 @@
       <w:pPr>
         <w:pStyle w:val="Corpo"/>
       </w:pPr>
-    </w:p>
-    <w:p>
-      <w:pPr>
-        <w:pStyle w:val="Corpo"/>
-      </w:pPr>
-    </w:p>
-    <w:p>
-      <w:pPr>
-        <w:pStyle w:val="Corpo"/>
-      </w:pPr>
-    </w:p>
-    <w:p>
-      <w:pPr>
-        <w:pStyle w:val="Corpo"/>
-      </w:pPr>
-      <w:r>
-        <w:t>2017</w:t>
-      </w:r>
-    </w:p>
-    <w:p>
-      <w:pPr>
-        <w:pStyle w:val="Corpo"/>
-      </w:pPr>
-    </w:p>
-    <w:p>
-      <w:pPr>
-        <w:pStyle w:val="Corpo"/>
-      </w:pPr>
-      <w:r>
-        <w:tab/>
-        <w:t>Campionati Svizzeri U23 800m</w:t>
-      </w:r>
-      <w:r>
-        <w:tab/>
-      </w:r>
-      <w:r>
-        <w:tab/>
-      </w:r>
-      <w:r>
-        <w:tab/>
-      </w:r>
-      <w:r>
-        <w:tab/>
-      </w:r>
-      <w:r>
-        <w:tab/>
-      </w:r>
-      <w:r>
-        <w:tab/>
-      </w:r>
-      <w:r>
-        <w:t>6°</w:t>
-      </w:r>
-    </w:p>
-    <w:p>
-      <w:pPr>
-        <w:pStyle w:val="Corpo"/>
-      </w:pPr>
-    </w:p>
-    <w:p>
-      <w:pPr>
-        <w:pStyle w:val="Corpo"/>
-      </w:pPr>
-    </w:p>
-    <w:p>
-      <w:pPr>
-        <w:pStyle w:val="Corpo"/>
-      </w:pPr>
-    </w:p>
-    <w:p>
-      <w:pPr>
-        <w:pStyle w:val="Corpo"/>
-      </w:pPr>
-      <w:r>
-        <w:t>2018</w:t>
-      </w:r>
-    </w:p>
-    <w:p>
-      <w:pPr>
-        <w:pStyle w:val="Corpo"/>
-      </w:pPr>
-    </w:p>
-    <w:p>
-      <w:pPr>
-        <w:pStyle w:val="Corpo"/>
-      </w:pPr>
-      <w:r>
-        <w:tab/>
-        <w:t>Campionati Ticinesi assoluti 400m</w:t>
-      </w:r>
-      <w:r>
-        <w:tab/>
-      </w:r>
-      <w:r>
-        <w:tab/>
-      </w:r>
-      <w:r>
-        <w:tab/>
-      </w:r>
-      <w:r>
-        <w:tab/>
-      </w:r>
-      <w:r>
-        <w:tab/>
-        <w:t>2°</w:t>
-      </w:r>
-    </w:p>
-    <w:p>
-      <w:pPr>
-        <w:pStyle w:val="Corpo"/>
-      </w:pPr>
-    </w:p>
-    <w:p>
-      <w:pPr>
-        <w:pStyle w:val="Corpo"/>
-      </w:pPr>
-    </w:p>
-    <w:p>
-      <w:pPr>
-        <w:pStyle w:val="Corpo"/>
-      </w:pPr>
-    </w:p>
-    <w:p>
-      <w:pPr>
-        <w:pStyle w:val="Corpo"/>
-      </w:pPr>
-      <w:r>
-        <w:t>2019</w:t>
-      </w:r>
-    </w:p>
-    <w:p>
-      <w:pPr>
-        <w:pStyle w:val="Corpo"/>
-      </w:pPr>
-    </w:p>
-    <w:p>
-      <w:pPr>
-        <w:pStyle w:val="Corpo"/>
-      </w:pPr>
-      <w:r>
-        <w:tab/>
-        <w:t>Maratona del montanaro Cari</w:t>
-      </w:r>
-      <w:r>
-        <w:tab/>
-      </w:r>
-      <w:r>
-        <w:tab/>
-      </w:r>
-      <w:r>
-        <w:tab/>
-      </w:r>
-      <w:r>
-        <w:tab/>
-      </w:r>
-      <w:r>
-        <w:tab/>
-      </w:r>
-      <w:r>
-        <w:tab/>
-        <w:t>1°</w:t>
-      </w:r>
-    </w:p>
-    <w:p>
-      <w:pPr>
-        <w:pStyle w:val="Corpo"/>
-      </w:pPr>
       <w:r>
         <w:tab/>
         <w:t>Campionati Ticinesi 800m</w:t>
@@ -666,220 +943,48 @@
       </w:pPr>
       <w:r>
         <w:tab/>
-        <w:t>Partecipazione campionati svizzeri assoluti 800m</w:t>
-      </w:r>
-    </w:p>
-    <w:p>
-      <w:pPr>
-        <w:pStyle w:val="Corpo"/>
-      </w:pPr>
-      <w:r>
-        <w:tab/>
         <w:t xml:space="preserve">Partecipazione </w:t>
       </w:r>
+      <w:r>
+        <w:t>C</w:t>
+      </w:r>
+      <w:r>
+        <w:t xml:space="preserve">ampionati </w:t>
+      </w:r>
+      <w:r>
+        <w:t>S</w:t>
+      </w:r>
+      <w:r>
+        <w:t xml:space="preserve">vizzeri </w:t>
+      </w:r>
+      <w:r>
+        <w:t>A</w:t>
+      </w:r>
+      <w:r>
+        <w:t>ssoluti</w:t>
+      </w:r>
+    </w:p>
+    <w:p>
+      <w:pPr>
+        <w:pStyle w:val="Corpo"/>
+      </w:pPr>
+      <w:r>
+        <w:tab/>
+        <w:t xml:space="preserve">Meeting </w:t>
+      </w:r>
       <w:proofErr w:type="spellStart"/>
       <w:r>
-        <w:t>international</w:t>
+        <w:t>Athletic</w:t>
       </w:r>
       <w:proofErr w:type="spellEnd"/>
       <w:r>
-        <w:t xml:space="preserve"> CITIUS meeting Berna 800m</w:t>
-      </w:r>
-    </w:p>
-    <w:p>
-      <w:pPr>
-        <w:pStyle w:val="Corpo"/>
-      </w:pPr>
-      <w:r>
-        <w:tab/>
-      </w:r>
-    </w:p>
-    <w:p>
-      <w:pPr>
-        <w:pStyle w:val="Corpo"/>
-      </w:pPr>
-    </w:p>
-    <w:p>
-      <w:pPr>
-        <w:pStyle w:val="Corpo"/>
-      </w:pPr>
-      <w:r>
-        <w:t>2020</w:t>
-      </w:r>
-    </w:p>
-    <w:p>
-      <w:pPr>
-        <w:pStyle w:val="Corpo"/>
-      </w:pPr>
-    </w:p>
-    <w:p>
-      <w:pPr>
-        <w:pStyle w:val="Corpo"/>
-      </w:pPr>
-      <w:r>
-        <w:tab/>
-        <w:t>Maratona del Montanaro a Cari</w:t>
-      </w:r>
-      <w:r>
-        <w:tab/>
-      </w:r>
-      <w:r>
-        <w:tab/>
-      </w:r>
-      <w:r>
-        <w:tab/>
-      </w:r>
-      <w:r>
-        <w:tab/>
-      </w:r>
-      <w:r>
-        <w:tab/>
-      </w:r>
-      <w:r>
-        <w:tab/>
-      </w:r>
-      <w:r>
-        <w:t>1°</w:t>
-      </w:r>
-      <w:r>
-        <w:tab/>
-      </w:r>
-    </w:p>
-    <w:p>
-      <w:pPr>
-        <w:pStyle w:val="Corpo"/>
-      </w:pPr>
-      <w:r>
-        <w:tab/>
-        <w:t>Campionati Ticinesi 800m</w:t>
-      </w:r>
-      <w:r>
-        <w:tab/>
-      </w:r>
-      <w:r>
-        <w:tab/>
-      </w:r>
-      <w:r>
-        <w:tab/>
-      </w:r>
-      <w:r>
-        <w:tab/>
-      </w:r>
-      <w:r>
-        <w:tab/>
-      </w:r>
-      <w:r>
-        <w:tab/>
-        <w:t>3°</w:t>
-      </w:r>
-    </w:p>
-    <w:p>
-      <w:pPr>
-        <w:pStyle w:val="Corpo"/>
-      </w:pPr>
-      <w:r>
-        <w:tab/>
-        <w:t>Partecipazione campionati svizzeri assoluti</w:t>
-      </w:r>
-    </w:p>
-    <w:p>
-      <w:pPr>
-        <w:pStyle w:val="Corpo"/>
-      </w:pPr>
-      <w:r>
-        <w:tab/>
-      </w:r>
-      <w:proofErr w:type="spellStart"/>
-      <w:r>
-        <w:t>Rampigada</w:t>
-      </w:r>
-      <w:proofErr w:type="spellEnd"/>
-      <w:r>
-        <w:t xml:space="preserve"> Vertical</w:t>
-      </w:r>
-      <w:r>
-        <w:tab/>
-      </w:r>
-      <w:r>
-        <w:tab/>
-      </w:r>
-      <w:r>
-        <w:tab/>
-      </w:r>
-      <w:r>
-        <w:tab/>
-      </w:r>
-      <w:r>
-        <w:tab/>
-      </w:r>
-      <w:r>
-        <w:tab/>
-      </w:r>
-      <w:r>
-        <w:tab/>
-        <w:t>3°</w:t>
-      </w:r>
-    </w:p>
-    <w:p>
-      <w:pPr>
-        <w:pStyle w:val="Corpo"/>
-      </w:pPr>
-      <w:r>
-        <w:tab/>
-      </w:r>
-      <w:proofErr w:type="spellStart"/>
-      <w:r>
-        <w:t>Engadiner</w:t>
-      </w:r>
-      <w:proofErr w:type="spellEnd"/>
-      <w:r>
         <w:t xml:space="preserve"> </w:t>
       </w:r>
-      <w:proofErr w:type="spellStart"/>
-      <w:r>
-        <w:t>Sommerlauf</w:t>
-      </w:r>
-      <w:proofErr w:type="spellEnd"/>
-      <w:r>
-        <w:t xml:space="preserve"> Vertical</w:t>
-      </w:r>
-      <w:r>
-        <w:tab/>
-      </w:r>
-      <w:r>
-        <w:tab/>
-      </w:r>
-      <w:r>
-        <w:tab/>
-      </w:r>
-      <w:r>
-        <w:tab/>
-      </w:r>
-      <w:r>
-        <w:tab/>
-      </w:r>
-      <w:r>
-        <w:tab/>
-      </w:r>
-      <w:r>
-        <w:t>11°</w:t>
-      </w:r>
-    </w:p>
-    <w:p>
-      <w:pPr>
-        <w:pStyle w:val="Corpo"/>
-      </w:pPr>
-      <w:r>
-        <w:tab/>
-        <w:t xml:space="preserve">Meeting atletica </w:t>
-      </w:r>
-      <w:proofErr w:type="spellStart"/>
-      <w:r>
-        <w:t>Elite</w:t>
-      </w:r>
-      <w:proofErr w:type="spellEnd"/>
-      <w:r>
-        <w:t xml:space="preserve"> Milano 800m</w:t>
+      <w:r>
+        <w:t>É</w:t>
+      </w:r>
+      <w:r>
+        <w:t>lite Milano 800m</w:t>
       </w:r>
       <w:r>
         <w:tab/>
@@ -948,16 +1053,25 @@
       </w:pPr>
       <w:r>
         <w:tab/>
-        <w:t>Scendere sotto i 2’12” sugli 800m</w:t>
-      </w:r>
-    </w:p>
-    <w:p>
-      <w:pPr>
-        <w:pStyle w:val="Corpo"/>
-      </w:pPr>
-      <w:r>
-        <w:tab/>
-        <w:t>Scendere sotto i 4’40” sui 1500m</w:t>
+        <w:t>Scendere sotto i 4’4</w:t>
+      </w:r>
+      <w:r>
+        <w:t>5</w:t>
+      </w:r>
+      <w:r>
+        <w:t>” sui 1500m</w:t>
+      </w:r>
+    </w:p>
+    <w:p>
+      <w:pPr>
+        <w:pStyle w:val="Corpo"/>
+      </w:pPr>
+      <w:r>
+        <w:tab/>
+        <w:t>Migliorare il PB 600m, 800m, 1000m</w:t>
+      </w:r>
+      <w:r>
+        <w:t>, miglio</w:t>
       </w:r>
     </w:p>
     <w:p>
@@ -970,7 +1084,10 @@
       </w:r>
       <w:proofErr w:type="spellStart"/>
       <w:r>
-        <w:t>vertical</w:t>
+        <w:t>v</w:t>
+      </w:r>
+      <w:r>
+        <w:t>ertical</w:t>
       </w:r>
       <w:proofErr w:type="spellEnd"/>
       <w:r>
@@ -978,7 +1095,7 @@
       </w:r>
     </w:p>
     <w:sectPr>
-      <w:headerReference w:type="default" r:id="rId6"/>
+      <w:headerReference w:type="default" r:id="rId7"/>
       <w:pgSz w:w="11906" w:h="16838"/>
       <w:pgMar w:top="1134" w:right="1134" w:bottom="1134" w:left="1134" w:header="709" w:footer="850" w:gutter="0"/>
       <w:cols w:space="720"/>
@@ -988,7 +1105,7 @@
 </file>
 
 <file path=word/endnotes.xml><?xml version="1.0" encoding="utf-8"?>
-<w:endnotes xmlns:wpc="http://schemas.microsoft.com/office/word/2010/wordprocessingCanvas" xmlns:cx="http://schemas.microsoft.com/office/drawing/2014/chartex" xmlns:mc="http://schemas.openxmlformats.org/markup-compatibility/2006" xmlns:o="urn:schemas-microsoft-com:office:office" xmlns:r="http://schemas.openxmlformats.org/officeDocument/2006/relationships" xmlns:m="http://schemas.openxmlformats.org/officeDocument/2006/math" xmlns:v="urn:schemas-microsoft-com:vml" xmlns:wp14="http://schemas.microsoft.com/office/word/2010/wordprocessingDrawing" xmlns:wp="http://schemas.openxmlformats.org/drawingml/2006/wordprocessingDrawing" xmlns:w10="urn:schemas-microsoft-com:office:word" xmlns:w="http://schemas.openxmlformats.org/wordprocessingml/2006/main" xmlns:w14="http://schemas.microsoft.com/office/word/2010/wordml" xmlns:w15="http://schemas.microsoft.com/office/word/2012/wordml" xmlns:w16se="http://schemas.microsoft.com/office/word/2015/wordml/symex" xmlns:wpg="http://schemas.microsoft.com/office/word/2010/wordprocessingGroup" xmlns:wpi="http://schemas.microsoft.com/office/word/2010/wordprocessingInk" xmlns:wne="http://schemas.microsoft.com/office/word/2006/wordml" xmlns:wps="http://schemas.microsoft.com/office/word/2010/wordprocessingShape" mc:Ignorable="w14 w15 w16se wp14">
+<w:endnotes xmlns:wpc="http://schemas.microsoft.com/office/word/2010/wordprocessingCanvas" xmlns:cx="http://schemas.microsoft.com/office/drawing/2014/chartex" xmlns:cx1="http://schemas.microsoft.com/office/drawing/2015/9/8/chartex" xmlns:cx2="http://schemas.microsoft.com/office/drawing/2015/10/21/chartex" xmlns:cx3="http://schemas.microsoft.com/office/drawing/2016/5/9/chartex" xmlns:cx4="http://schemas.microsoft.com/office/drawing/2016/5/10/chartex" xmlns:cx5="http://schemas.microsoft.com/office/drawing/2016/5/11/chartex" xmlns:cx6="http://schemas.microsoft.com/office/drawing/2016/5/12/chartex" xmlns:cx7="http://schemas.microsoft.com/office/drawing/2016/5/13/chartex" xmlns:cx8="http://schemas.microsoft.com/office/drawing/2016/5/14/chartex" xmlns:mc="http://schemas.openxmlformats.org/markup-compatibility/2006" xmlns:aink="http://schemas.microsoft.com/office/drawing/2016/ink" xmlns:am3d="http://schemas.microsoft.com/office/drawing/2017/model3d" xmlns:o="urn:schemas-microsoft-com:office:office" xmlns:r="http://schemas.openxmlformats.org/officeDocument/2006/relationships" xmlns:m="http://schemas.openxmlformats.org/officeDocument/2006/math" xmlns:v="urn:schemas-microsoft-com:vml" xmlns:wp14="http://schemas.microsoft.com/office/word/2010/wordprocessingDrawing" xmlns:wp="http://schemas.openxmlformats.org/drawingml/2006/wordprocessingDrawing" xmlns:w10="urn:schemas-microsoft-com:office:word" xmlns:w="http://schemas.openxmlformats.org/wordprocessingml/2006/main" xmlns:w14="http://schemas.microsoft.com/office/word/2010/wordml" xmlns:w15="http://schemas.microsoft.com/office/word/2012/wordml" xmlns:w16cex="http://schemas.microsoft.com/office/word/2018/wordml/cex" xmlns:w16cid="http://schemas.microsoft.com/office/word/2016/wordml/cid" xmlns:w16="http://schemas.microsoft.com/office/word/2018/wordml" xmlns:w16se="http://schemas.microsoft.com/office/word/2015/wordml/symex" xmlns:wpg="http://schemas.microsoft.com/office/word/2010/wordprocessingGroup" xmlns:wpi="http://schemas.microsoft.com/office/word/2010/wordprocessingInk" xmlns:wne="http://schemas.microsoft.com/office/word/2006/wordml" xmlns:wps="http://schemas.microsoft.com/office/word/2010/wordprocessingShape" mc:Ignorable="w14 w15 w16se w16cid w16 w16cex wp14">
   <w:endnote w:type="separator" w:id="-1">
     <w:p>
       <w:r>
@@ -1007,7 +1124,7 @@
 </file>
 
 <file path=word/footnotes.xml><?xml version="1.0" encoding="utf-8"?>
-<w:footnotes xmlns:wpc="http://schemas.microsoft.com/office/word/2010/wordprocessingCanvas" xmlns:cx="http://schemas.microsoft.com/office/drawing/2014/chartex" xmlns:mc="http://schemas.openxmlformats.org/markup-compatibility/2006" xmlns:o="urn:schemas-microsoft-com:office:office" xmlns:r="http://schemas.openxmlformats.org/officeDocument/2006/relationships" xmlns:m="http://schemas.openxmlformats.org/officeDocument/2006/math" xmlns:v="urn:schemas-microsoft-com:vml" xmlns:wp14="http://schemas.microsoft.com/office/word/2010/wordprocessingDrawing" xmlns:wp="http://schemas.openxmlformats.org/drawingml/2006/wordprocessingDrawing" xmlns:w10="urn:schemas-microsoft-com:office:word" xmlns:w="http://schemas.openxmlformats.org/wordprocessingml/2006/main" xmlns:w14="http://schemas.microsoft.com/office/word/2010/wordml" xmlns:w15="http://schemas.microsoft.com/office/word/2012/wordml" xmlns:w16se="http://schemas.microsoft.com/office/word/2015/wordml/symex" xmlns:wpg="http://schemas.microsoft.com/office/word/2010/wordprocessingGroup" xmlns:wpi="http://schemas.microsoft.com/office/word/2010/wordprocessingInk" xmlns:wne="http://schemas.microsoft.com/office/word/2006/wordml" xmlns:wps="http://schemas.microsoft.com/office/word/2010/wordprocessingShape" mc:Ignorable="w14 w15 w16se wp14">
+<w:footnotes xmlns:wpc="http://schemas.microsoft.com/office/word/2010/wordprocessingCanvas" xmlns:cx="http://schemas.microsoft.com/office/drawing/2014/chartex" xmlns:cx1="http://schemas.microsoft.com/office/drawing/2015/9/8/chartex" xmlns:cx2="http://schemas.microsoft.com/office/drawing/2015/10/21/chartex" xmlns:cx3="http://schemas.microsoft.com/office/drawing/2016/5/9/chartex" xmlns:cx4="http://schemas.microsoft.com/office/drawing/2016/5/10/chartex" xmlns:cx5="http://schemas.microsoft.com/office/drawing/2016/5/11/chartex" xmlns:cx6="http://schemas.microsoft.com/office/drawing/2016/5/12/chartex" xmlns:cx7="http://schemas.microsoft.com/office/drawing/2016/5/13/chartex" xmlns:cx8="http://schemas.microsoft.com/office/drawing/2016/5/14/chartex" xmlns:mc="http://schemas.openxmlformats.org/markup-compatibility/2006" xmlns:aink="http://schemas.microsoft.com/office/drawing/2016/ink" xmlns:am3d="http://schemas.microsoft.com/office/drawing/2017/model3d" xmlns:o="urn:schemas-microsoft-com:office:office" xmlns:r="http://schemas.openxmlformats.org/officeDocument/2006/relationships" xmlns:m="http://schemas.openxmlformats.org/officeDocument/2006/math" xmlns:v="urn:schemas-microsoft-com:vml" xmlns:wp14="http://schemas.microsoft.com/office/word/2010/wordprocessingDrawing" xmlns:wp="http://schemas.openxmlformats.org/drawingml/2006/wordprocessingDrawing" xmlns:w10="urn:schemas-microsoft-com:office:word" xmlns:w="http://schemas.openxmlformats.org/wordprocessingml/2006/main" xmlns:w14="http://schemas.microsoft.com/office/word/2010/wordml" xmlns:w15="http://schemas.microsoft.com/office/word/2012/wordml" xmlns:w16cex="http://schemas.microsoft.com/office/word/2018/wordml/cex" xmlns:w16cid="http://schemas.microsoft.com/office/word/2016/wordml/cid" xmlns:w16="http://schemas.microsoft.com/office/word/2018/wordml" xmlns:w16se="http://schemas.microsoft.com/office/word/2015/wordml/symex" xmlns:wpg="http://schemas.microsoft.com/office/word/2010/wordprocessingGroup" xmlns:wpi="http://schemas.microsoft.com/office/word/2010/wordprocessingInk" xmlns:wne="http://schemas.microsoft.com/office/word/2006/wordml" xmlns:wps="http://schemas.microsoft.com/office/word/2010/wordprocessingShape" mc:Ignorable="w14 w15 w16se w16cid w16 w16cex wp14">
   <w:footnote w:type="separator" w:id="-1">
     <w:p>
       <w:r>
@@ -1026,11 +1143,16 @@
 </file>
 
 <file path=word/header1.xml><?xml version="1.0" encoding="utf-8"?>
-<w:hdr xmlns:wpc="http://schemas.microsoft.com/office/word/2010/wordprocessingCanvas" xmlns:cx="http://schemas.microsoft.com/office/drawing/2014/chartex" xmlns:mc="http://schemas.openxmlformats.org/markup-compatibility/2006" xmlns:o="urn:schemas-microsoft-com:office:office" xmlns:r="http://schemas.openxmlformats.org/officeDocument/2006/relationships" xmlns:m="http://schemas.openxmlformats.org/officeDocument/2006/math" xmlns:v="urn:schemas-microsoft-com:vml" xmlns:wp14="http://schemas.microsoft.com/office/word/2010/wordprocessingDrawing" xmlns:wp="http://schemas.openxmlformats.org/drawingml/2006/wordprocessingDrawing" xmlns:w10="urn:schemas-microsoft-com:office:word" xmlns:w="http://schemas.openxmlformats.org/wordprocessingml/2006/main" xmlns:w14="http://schemas.microsoft.com/office/word/2010/wordml" xmlns:w15="http://schemas.microsoft.com/office/word/2012/wordml" xmlns:w16se="http://schemas.microsoft.com/office/word/2015/wordml/symex" xmlns:wpg="http://schemas.microsoft.com/office/word/2010/wordprocessingGroup" xmlns:wpi="http://schemas.microsoft.com/office/word/2010/wordprocessingInk" xmlns:wne="http://schemas.microsoft.com/office/word/2006/wordml" xmlns:wps="http://schemas.microsoft.com/office/word/2010/wordprocessingShape" mc:Ignorable="w14 w15 w16se wp14">
+<w:hdr xmlns:wpc="http://schemas.microsoft.com/office/word/2010/wordprocessingCanvas" xmlns:cx="http://schemas.microsoft.com/office/drawing/2014/chartex" xmlns:cx1="http://schemas.microsoft.com/office/drawing/2015/9/8/chartex" xmlns:cx2="http://schemas.microsoft.com/office/drawing/2015/10/21/chartex" xmlns:cx3="http://schemas.microsoft.com/office/drawing/2016/5/9/chartex" xmlns:cx4="http://schemas.microsoft.com/office/drawing/2016/5/10/chartex" xmlns:cx5="http://schemas.microsoft.com/office/drawing/2016/5/11/chartex" xmlns:cx6="http://schemas.microsoft.com/office/drawing/2016/5/12/chartex" xmlns:cx7="http://schemas.microsoft.com/office/drawing/2016/5/13/chartex" xmlns:cx8="http://schemas.microsoft.com/office/drawing/2016/5/14/chartex" xmlns:mc="http://schemas.openxmlformats.org/markup-compatibility/2006" xmlns:aink="http://schemas.microsoft.com/office/drawing/2016/ink" xmlns:am3d="http://schemas.microsoft.com/office/drawing/2017/model3d" xmlns:o="urn:schemas-microsoft-com:office:office" xmlns:r="http://schemas.openxmlformats.org/officeDocument/2006/relationships" xmlns:m="http://schemas.openxmlformats.org/officeDocument/2006/math" xmlns:v="urn:schemas-microsoft-com:vml" xmlns:wp14="http://schemas.microsoft.com/office/word/2010/wordprocessingDrawing" xmlns:wp="http://schemas.openxmlformats.org/drawingml/2006/wordprocessingDrawing" xmlns:w10="urn:schemas-microsoft-com:office:word" xmlns:w="http://schemas.openxmlformats.org/wordprocessingml/2006/main" xmlns:w14="http://schemas.microsoft.com/office/word/2010/wordml" xmlns:w15="http://schemas.microsoft.com/office/word/2012/wordml" xmlns:w16cex="http://schemas.microsoft.com/office/word/2018/wordml/cex" xmlns:w16cid="http://schemas.microsoft.com/office/word/2016/wordml/cid" xmlns:w16="http://schemas.microsoft.com/office/word/2018/wordml" xmlns:w16se="http://schemas.microsoft.com/office/word/2015/wordml/symex" xmlns:wpg="http://schemas.microsoft.com/office/word/2010/wordprocessingGroup" xmlns:wpi="http://schemas.microsoft.com/office/word/2010/wordprocessingInk" xmlns:wne="http://schemas.microsoft.com/office/word/2006/wordml" xmlns:wps="http://schemas.microsoft.com/office/word/2010/wordprocessingShape" mc:Ignorable="w14 w15 w16se w16cid w16 w16cex wp14">
   <w:p>
     <w:r>
-      <w:t>Marco Delorenzi</w:t>
+      <w:t xml:space="preserve">Marco </w:t>
     </w:r>
+    <w:proofErr w:type="spellStart"/>
+    <w:r>
+      <w:t>Delorenzi</w:t>
+    </w:r>
+    <w:proofErr w:type="spellEnd"/>
     <w:r>
       <w:ptab w:relativeTo="margin" w:alignment="center" w:leader="none"/>
     </w:r>
@@ -1061,7 +1183,7 @@
 </file>
 
 <file path=word/styles.xml><?xml version="1.0" encoding="utf-8"?>
-<w:styles xmlns:mc="http://schemas.openxmlformats.org/markup-compatibility/2006" xmlns:r="http://schemas.openxmlformats.org/officeDocument/2006/relationships" xmlns:w="http://schemas.openxmlformats.org/wordprocessingml/2006/main" xmlns:w14="http://schemas.microsoft.com/office/word/2010/wordml" xmlns:w15="http://schemas.microsoft.com/office/word/2012/wordml" xmlns:w16se="http://schemas.microsoft.com/office/word/2015/wordml/symex" mc:Ignorable="w14 w15 w16se">
+<w:styles xmlns:mc="http://schemas.openxmlformats.org/markup-compatibility/2006" xmlns:r="http://schemas.openxmlformats.org/officeDocument/2006/relationships" xmlns:w="http://schemas.openxmlformats.org/wordprocessingml/2006/main" xmlns:w14="http://schemas.microsoft.com/office/word/2010/wordml" xmlns:w15="http://schemas.microsoft.com/office/word/2012/wordml" xmlns:w16cex="http://schemas.microsoft.com/office/word/2018/wordml/cex" xmlns:w16cid="http://schemas.microsoft.com/office/word/2016/wordml/cid" xmlns:w16="http://schemas.microsoft.com/office/word/2018/wordml" xmlns:w16se="http://schemas.microsoft.com/office/word/2015/wordml/symex" mc:Ignorable="w14 w15 w16se w16cid w16 w16cex">
   <w:docDefaults>
     <w:rPrDefault>
       <w:rPr>
@@ -1083,7 +1205,7 @@
       </w:pPr>
     </w:pPrDefault>
   </w:docDefaults>
-  <w:latentStyles w:defLockedState="0" w:defUIPriority="99" w:defSemiHidden="0" w:defUnhideWhenUsed="0" w:defQFormat="0" w:count="371">
+  <w:latentStyles w:defLockedState="0" w:defUIPriority="99" w:defSemiHidden="0" w:defUnhideWhenUsed="0" w:defQFormat="0" w:count="376">
     <w:lsdException w:name="Normal" w:uiPriority="0" w:qFormat="1"/>
     <w:lsdException w:name="heading 1" w:uiPriority="9" w:qFormat="1"/>
     <w:lsdException w:name="heading 2" w:semiHidden="1" w:uiPriority="9" w:unhideWhenUsed="1" w:qFormat="1"/>
@@ -1189,7 +1311,6 @@
     <w:lsdException w:name="HTML Sample" w:semiHidden="1" w:unhideWhenUsed="1"/>
     <w:lsdException w:name="HTML Typewriter" w:semiHidden="1" w:unhideWhenUsed="1"/>
     <w:lsdException w:name="HTML Variable" w:semiHidden="1" w:unhideWhenUsed="1"/>
-    <w:lsdException w:name="Normal Table" w:semiHidden="1" w:unhideWhenUsed="1"/>
     <w:lsdException w:name="annotation subject" w:semiHidden="1" w:unhideWhenUsed="1"/>
     <w:lsdException w:name="No List" w:semiHidden="1" w:unhideWhenUsed="1"/>
     <w:lsdException w:name="Outline List 1" w:semiHidden="1" w:unhideWhenUsed="1"/>
@@ -1232,11 +1353,8 @@
     <w:lsdException w:name="Table Contemporary" w:semiHidden="1" w:unhideWhenUsed="1"/>
     <w:lsdException w:name="Table Elegant" w:semiHidden="1" w:unhideWhenUsed="1"/>
     <w:lsdException w:name="Table Professional" w:semiHidden="1" w:unhideWhenUsed="1"/>
-    <w:lsdException w:name="Table Subtle 1" w:semiHidden="1" w:unhideWhenUsed="1"/>
     <w:lsdException w:name="Table Subtle 2" w:semiHidden="1" w:unhideWhenUsed="1"/>
     <w:lsdException w:name="Table Web 1" w:semiHidden="1" w:unhideWhenUsed="1"/>
-    <w:lsdException w:name="Table Web 2" w:semiHidden="1" w:unhideWhenUsed="1"/>
-    <w:lsdException w:name="Table Web 3" w:semiHidden="1" w:unhideWhenUsed="1"/>
     <w:lsdException w:name="Balloon Text" w:semiHidden="1" w:unhideWhenUsed="1"/>
     <w:lsdException w:name="Table Grid" w:uiPriority="39"/>
     <w:lsdException w:name="Table Theme" w:semiHidden="1" w:unhideWhenUsed="1"/>
@@ -1455,8 +1573,13 @@
     <w:lsdException w:name="List Table 5 Dark Accent 6" w:uiPriority="50"/>
     <w:lsdException w:name="List Table 6 Colorful Accent 6" w:uiPriority="51"/>
     <w:lsdException w:name="List Table 7 Colorful Accent 6" w:uiPriority="52"/>
+    <w:lsdException w:name="Mention" w:semiHidden="1" w:unhideWhenUsed="1"/>
+    <w:lsdException w:name="Smart Hyperlink" w:semiHidden="1" w:unhideWhenUsed="1"/>
+    <w:lsdException w:name="Hashtag" w:semiHidden="1" w:unhideWhenUsed="1"/>
+    <w:lsdException w:name="Unresolved Mention" w:semiHidden="1" w:unhideWhenUsed="1"/>
+    <w:lsdException w:name="Smart Link" w:semiHidden="1" w:unhideWhenUsed="1"/>
   </w:latentStyles>
-  <w:style w:type="paragraph" w:default="1" w:styleId="Normale">
+  <w:style w:type="paragraph" w:default="1" w:styleId="Normal">
     <w:name w:val="Normal"/>
     <w:rPr>
       <w:sz w:val="24"/>
@@ -1464,13 +1587,13 @@
       <w:lang w:val="en-US" w:eastAsia="en-US"/>
     </w:rPr>
   </w:style>
-  <w:style w:type="character" w:default="1" w:styleId="Carpredefinitoparagrafo">
+  <w:style w:type="character" w:default="1" w:styleId="DefaultParagraphFont">
     <w:name w:val="Default Paragraph Font"/>
     <w:uiPriority w:val="1"/>
     <w:semiHidden/>
     <w:unhideWhenUsed/>
   </w:style>
-  <w:style w:type="table" w:default="1" w:styleId="Tabellanormale">
+  <w:style w:type="table" w:default="1" w:styleId="TableNormal">
     <w:name w:val="Normal Table"/>
     <w:uiPriority w:val="99"/>
     <w:semiHidden/>
@@ -1485,20 +1608,20 @@
       </w:tblCellMar>
     </w:tblPr>
   </w:style>
-  <w:style w:type="numbering" w:default="1" w:styleId="Nessunelenco">
+  <w:style w:type="numbering" w:default="1" w:styleId="NoList">
     <w:name w:val="No List"/>
     <w:uiPriority w:val="99"/>
     <w:semiHidden/>
     <w:unhideWhenUsed/>
   </w:style>
-  <w:style w:type="character" w:styleId="Collegamentoipertestuale">
+  <w:style w:type="character" w:styleId="Hyperlink">
     <w:name w:val="Hyperlink"/>
     <w:rPr>
       <w:u w:val="single"/>
     </w:rPr>
   </w:style>
-  <w:style w:type="table" w:customStyle="1" w:styleId="TableNormal">
-    <w:name w:val="Table Normal"/>
+  <w:style w:type="table" w:customStyle="1" w:styleId="TableNormal1">
+    <w:name w:val="Table Normal1"/>
     <w:tblPr>
       <w:tblInd w:w="0" w:type="dxa"/>
       <w:tblCellMar>
@@ -1524,10 +1647,10 @@
       </w14:textOutline>
     </w:rPr>
   </w:style>
-  <w:style w:type="paragraph" w:styleId="Intestazione">
+  <w:style w:type="paragraph" w:styleId="Header">
     <w:name w:val="header"/>
-    <w:basedOn w:val="Normale"/>
-    <w:link w:val="IntestazioneCarattere"/>
+    <w:basedOn w:val="Normal"/>
+    <w:link w:val="HeaderChar"/>
     <w:uiPriority w:val="99"/>
     <w:unhideWhenUsed/>
     <w:rsid w:val="00ED7DB4"/>
@@ -1538,10 +1661,10 @@
       </w:tabs>
     </w:pPr>
   </w:style>
-  <w:style w:type="character" w:customStyle="1" w:styleId="IntestazioneCarattere">
-    <w:name w:val="Intestazione Carattere"/>
-    <w:basedOn w:val="Carpredefinitoparagrafo"/>
-    <w:link w:val="Intestazione"/>
+  <w:style w:type="character" w:customStyle="1" w:styleId="HeaderChar">
+    <w:name w:val="Header Char"/>
+    <w:basedOn w:val="DefaultParagraphFont"/>
+    <w:link w:val="Header"/>
     <w:uiPriority w:val="99"/>
     <w:rsid w:val="00ED7DB4"/>
     <w:rPr>
@@ -1550,10 +1673,10 @@
       <w:lang w:val="en-US" w:eastAsia="en-US"/>
     </w:rPr>
   </w:style>
-  <w:style w:type="paragraph" w:styleId="Pidipagina">
+  <w:style w:type="paragraph" w:styleId="Footer">
     <w:name w:val="footer"/>
-    <w:basedOn w:val="Normale"/>
-    <w:link w:val="PidipaginaCarattere"/>
+    <w:basedOn w:val="Normal"/>
+    <w:link w:val="FooterChar"/>
     <w:uiPriority w:val="99"/>
     <w:unhideWhenUsed/>
     <w:rsid w:val="00ED7DB4"/>
@@ -1564,10 +1687,10 @@
       </w:tabs>
     </w:pPr>
   </w:style>
-  <w:style w:type="character" w:customStyle="1" w:styleId="PidipaginaCarattere">
-    <w:name w:val="Piè di pagina Carattere"/>
-    <w:basedOn w:val="Carpredefinitoparagrafo"/>
-    <w:link w:val="Pidipagina"/>
+  <w:style w:type="character" w:customStyle="1" w:styleId="FooterChar">
+    <w:name w:val="Footer Char"/>
+    <w:basedOn w:val="DefaultParagraphFont"/>
+    <w:link w:val="Footer"/>
     <w:uiPriority w:val="99"/>
     <w:rsid w:val="00ED7DB4"/>
     <w:rPr>

</xml_diff>